<commit_message>
Beta version / ready to play
</commit_message>
<xml_diff>
--- a/doc/lista_kontrolna_2025.docx
+++ b/doc/lista_kontrolna_2025.docx
@@ -71,7 +71,7 @@
           <w:rFonts w:hint="eastAsia"/>
           <w:noProof/>
         </w:rPr>
-        <w:t>24.05.2025</w:t>
+        <w:t>05.06.2025</w:t>
       </w:r>
       <w:r>
         <w:fldChar w:fldCharType="end"/>
@@ -340,6 +340,14 @@
                 <w:lang w:val="pl-PL"/>
               </w:rPr>
             </w:pPr>
+            <w:r>
+              <w:rPr>
+                <w:sz w:val="22"/>
+                <w:szCs w:val="22"/>
+                <w:lang w:val="pl-PL"/>
+              </w:rPr>
+              <w:t>TAK</w:t>
+            </w:r>
           </w:p>
         </w:tc>
       </w:tr>
@@ -578,6 +586,14 @@
                 <w:lang w:val="pl-PL"/>
               </w:rPr>
             </w:pPr>
+            <w:r>
+              <w:rPr>
+                <w:sz w:val="22"/>
+                <w:szCs w:val="22"/>
+                <w:lang w:val="pl-PL"/>
+              </w:rPr>
+              <w:t>TAK</w:t>
+            </w:r>
           </w:p>
         </w:tc>
       </w:tr>
@@ -829,6 +845,14 @@
                 <w:lang w:val="pl-PL"/>
               </w:rPr>
             </w:pPr>
+            <w:r>
+              <w:rPr>
+                <w:sz w:val="22"/>
+                <w:szCs w:val="22"/>
+                <w:lang w:val="pl-PL"/>
+              </w:rPr>
+              <w:t>2024.2</w:t>
+            </w:r>
           </w:p>
         </w:tc>
       </w:tr>
@@ -2062,7 +2086,7 @@
         <w:rFonts w:hint="eastAsia"/>
         <w:noProof/>
       </w:rPr>
-      <w:t>24.05.2025</w:t>
+      <w:t>05.06.2025</w:t>
     </w:r>
     <w:r>
       <w:fldChar w:fldCharType="end"/>

</xml_diff>